<commit_message>
Politik- es fehlt nur noch Tarifvertrag
</commit_message>
<xml_diff>
--- a/Zwischenprüfung/Fächer/Politik.docx
+++ b/Zwischenprüfung/Fächer/Politik.docx
@@ -28,13 +28,8 @@
         </w:numPr>
       </w:pPr>
       <w:r>
-        <w:t>Berufs(aus-)</w:t>
-      </w:r>
-      <w:proofErr w:type="spellStart"/>
-      <w:r>
-        <w:t>bildungssysteme</w:t>
-      </w:r>
-      <w:proofErr w:type="spellEnd"/>
+        <w:t>Berufs(aus-)bildungssysteme</w:t>
+      </w:r>
     </w:p>
     <w:p>
       <w:pPr>
@@ -69,15 +64,7 @@
         </w:numPr>
       </w:pPr>
       <w:r>
-        <w:t xml:space="preserve">Duales System </w:t>
-      </w:r>
-      <w:proofErr w:type="spellStart"/>
-      <w:r>
-        <w:t>BBi</w:t>
-      </w:r>
-      <w:proofErr w:type="spellEnd"/>
-      <w:r>
-        <w:t xml:space="preserve"> (Bildungs- und Beratungsinstitut GmbH)</w:t>
+        <w:t>Duales System BBi (Bildungs- und Beratungsinstitut GmbH)</w:t>
       </w:r>
     </w:p>
     <w:p>
@@ -774,15 +761,7 @@
         <w:t>„Mit einer Kündigung soll auf ein auf unbefristete Zeit abgeschlossenes Arbeitsverhältnis beendet werden (ordentliche Kündigung). Einseitige Verlä</w:t>
       </w:r>
       <w:r>
-        <w:t xml:space="preserve">ngerung dieser Frist für den </w:t>
-      </w:r>
-      <w:proofErr w:type="gramStart"/>
-      <w:r>
-        <w:t>Arbeitgeber(</w:t>
-      </w:r>
-      <w:proofErr w:type="gramEnd"/>
-      <w:r>
-        <w:t>abhängig von der Dauer der Betriebszugehörigkeit des Arbeitnehmers).“</w:t>
+        <w:t>ngerung dieser Frist für den Arbeitgeber(abhängig von der Dauer der Betriebszugehörigkeit des Arbeitnehmers).“</w:t>
       </w:r>
     </w:p>
     <w:p>
@@ -842,15 +821,7 @@
         </w:numPr>
       </w:pPr>
       <w:r>
-        <w:t xml:space="preserve">Ein Ereignis, dass gravierend für sich </w:t>
-      </w:r>
-      <w:proofErr w:type="gramStart"/>
-      <w:r>
-        <w:t>ist(</w:t>
-      </w:r>
-      <w:proofErr w:type="gramEnd"/>
-      <w:r>
-        <w:t>außerordentliche</w:t>
+        <w:t>Ein Ereignis, dass gravierend für sich ist(außerordentliche</w:t>
       </w:r>
       <w:r>
         <w:t xml:space="preserve"> Kündigung</w:t>
@@ -967,13 +938,8 @@
         </w:numPr>
       </w:pPr>
       <w:r>
-        <w:t xml:space="preserve">Wenn nicht betriebliche Gründe </w:t>
-      </w:r>
-      <w:proofErr w:type="gramStart"/>
-      <w:r>
-        <w:t>dagegen sprechen</w:t>
-      </w:r>
-      <w:proofErr w:type="gramEnd"/>
+        <w:t>Wenn nicht betriebliche Gründe dagegen sprechen</w:t>
+      </w:r>
     </w:p>
     <w:p>
       <w:pPr>
@@ -1070,13 +1036,8 @@
           <w:numId w:val="3"/>
         </w:numPr>
       </w:pPr>
-      <w:proofErr w:type="spellStart"/>
-      <w:r>
-        <w:t>Def</w:t>
-      </w:r>
-      <w:proofErr w:type="spellEnd"/>
-      <w:r>
-        <w:t>: Einschränkung der gesellschaftlichen Teilnahme, Dauer &gt; 6 Monate</w:t>
+      <w:r>
+        <w:t>Def: Einschränkung der gesellschaftlichen Teilnahme, Dauer &gt; 6 Monate</w:t>
       </w:r>
     </w:p>
     <w:p>
@@ -1260,18 +1221,686 @@
       </w:r>
       <w:r>
         <w:tab/>
-      </w:r>
-      <w:r>
         <w:t>1 Berufsrichter, 2 ehrenamtliche Richter (pro Seite 1)</w:t>
       </w:r>
     </w:p>
     <w:p>
       <w:pPr>
         <w:pStyle w:val="Listenabsatz"/>
-        <w:ind w:left="1440"/>
-      </w:pPr>
+        <w:numPr>
+          <w:ilvl w:val="0"/>
+          <w:numId w:val="3"/>
+        </w:numPr>
+      </w:pPr>
+      <w:r>
+        <w:t>Technischer Arbeitsschutz</w:t>
+      </w:r>
+    </w:p>
+    <w:p>
+      <w:pPr>
+        <w:pStyle w:val="Listenabsatz"/>
+        <w:numPr>
+          <w:ilvl w:val="1"/>
+          <w:numId w:val="3"/>
+        </w:numPr>
+      </w:pPr>
+      <w:r>
+        <w:t>Gesetze, Verordnungen, etc.</w:t>
+      </w:r>
+    </w:p>
+    <w:p>
+      <w:pPr>
+        <w:pStyle w:val="Listenabsatz"/>
+        <w:numPr>
+          <w:ilvl w:val="2"/>
+          <w:numId w:val="3"/>
+        </w:numPr>
+      </w:pPr>
+      <w:r>
+        <w:t>Arbeitsstätte &amp; Hygiene</w:t>
+      </w:r>
+    </w:p>
+    <w:p>
+      <w:pPr>
+        <w:pStyle w:val="Listenabsatz"/>
+        <w:numPr>
+          <w:ilvl w:val="2"/>
+          <w:numId w:val="3"/>
+        </w:numPr>
+      </w:pPr>
+      <w:r>
+        <w:t>Arbeitsmittel</w:t>
+      </w:r>
+    </w:p>
+    <w:p>
+      <w:pPr>
+        <w:pStyle w:val="Listenabsatz"/>
+        <w:numPr>
+          <w:ilvl w:val="2"/>
+          <w:numId w:val="3"/>
+        </w:numPr>
+      </w:pPr>
+      <w:r>
+        <w:t>Gefährliche Stoffe</w:t>
+      </w:r>
+    </w:p>
+    <w:p>
+      <w:pPr>
+        <w:pStyle w:val="Listenabsatz"/>
+        <w:numPr>
+          <w:ilvl w:val="2"/>
+          <w:numId w:val="3"/>
+        </w:numPr>
+      </w:pPr>
+      <w:r>
+        <w:t>Persönliche Schutzausrichtung (PSA)</w:t>
+      </w:r>
+    </w:p>
+    <w:p>
+      <w:pPr>
+        <w:pStyle w:val="Listenabsatz"/>
+        <w:numPr>
+          <w:ilvl w:val="2"/>
+          <w:numId w:val="3"/>
+        </w:numPr>
+      </w:pPr>
+      <w:r>
+        <w:t>Arbeitsschutzorganisation</w:t>
+      </w:r>
+    </w:p>
+    <w:p>
+      <w:pPr>
+        <w:pStyle w:val="Listenabsatz"/>
+        <w:numPr>
+          <w:ilvl w:val="3"/>
+          <w:numId w:val="3"/>
+        </w:numPr>
+      </w:pPr>
+      <w:r>
+        <w:t>Sicherheitsbeauftragter</w:t>
+      </w:r>
+    </w:p>
+    <w:p>
+      <w:pPr>
+        <w:pStyle w:val="Listenabsatz"/>
+        <w:numPr>
+          <w:ilvl w:val="3"/>
+          <w:numId w:val="3"/>
+        </w:numPr>
+      </w:pPr>
+      <w:r>
+        <w:t>Fachkraft für Arbeitssicherheit</w:t>
+      </w:r>
+    </w:p>
+    <w:p>
+      <w:pPr>
+        <w:pStyle w:val="Listenabsatz"/>
+        <w:numPr>
+          <w:ilvl w:val="3"/>
+          <w:numId w:val="3"/>
+        </w:numPr>
+      </w:pPr>
+      <w:r>
+        <w:t>Betriebsrat</w:t>
+      </w:r>
+    </w:p>
+    <w:p>
+      <w:pPr>
+        <w:pStyle w:val="Listenabsatz"/>
+        <w:numPr>
+          <w:ilvl w:val="3"/>
+          <w:numId w:val="3"/>
+        </w:numPr>
+      </w:pPr>
+      <w:r>
+        <w:t>Arbeitgeber</w:t>
+      </w:r>
+    </w:p>
+    <w:p>
+      <w:pPr>
+        <w:pStyle w:val="Listenabsatz"/>
+        <w:numPr>
+          <w:ilvl w:val="3"/>
+          <w:numId w:val="3"/>
+        </w:numPr>
+      </w:pPr>
+      <w:r>
+        <w:t>Betriebsarzt</w:t>
+      </w:r>
+    </w:p>
+    <w:p>
+      <w:pPr>
+        <w:pStyle w:val="Listenabsatz"/>
+        <w:numPr>
+          <w:ilvl w:val="3"/>
+          <w:numId w:val="3"/>
+        </w:numPr>
+      </w:pPr>
+      <w:r>
+        <w:t>muss sich 4 mal im Jahr treffen</w:t>
+      </w:r>
+    </w:p>
+    <w:p>
+      <w:pPr>
+        <w:pStyle w:val="Listenabsatz"/>
+        <w:numPr>
+          <w:ilvl w:val="2"/>
+          <w:numId w:val="3"/>
+        </w:numPr>
+      </w:pPr>
+      <w:r>
+        <w:sym w:font="Wingdings" w:char="F0E0"/>
+      </w:r>
+      <w:r>
+        <w:t>Gesetzgeber, Behörden</w:t>
+      </w:r>
+    </w:p>
+    <w:p>
+      <w:pPr>
+        <w:pStyle w:val="Listenabsatz"/>
+        <w:numPr>
+          <w:ilvl w:val="0"/>
+          <w:numId w:val="3"/>
+        </w:numPr>
+      </w:pPr>
+      <w:r>
+        <w:t>Bundesurlaubsgesetz</w:t>
+      </w:r>
+    </w:p>
+    <w:p>
+      <w:pPr>
+        <w:pStyle w:val="Listenabsatz"/>
+        <w:numPr>
+          <w:ilvl w:val="1"/>
+          <w:numId w:val="3"/>
+        </w:numPr>
+      </w:pPr>
+      <w:r>
+        <w:t>Mindestens 24 Urlaubstage (24 Werktage -&gt; 4 Wochen)</w:t>
+      </w:r>
+    </w:p>
+    <w:p>
+      <w:pPr>
+        <w:pStyle w:val="Listenabsatz"/>
+        <w:numPr>
+          <w:ilvl w:val="1"/>
+          <w:numId w:val="3"/>
+        </w:numPr>
+      </w:pPr>
+      <w:r>
+        <w:t>Davon müssen 2 Wochen am Stück genommen werden</w:t>
+      </w:r>
+    </w:p>
+    <w:p>
+      <w:pPr>
+        <w:pStyle w:val="Listenabsatz"/>
+        <w:numPr>
+          <w:ilvl w:val="0"/>
+          <w:numId w:val="3"/>
+        </w:numPr>
+      </w:pPr>
+      <w:r>
+        <w:t>Arbeitszeitgesetz</w:t>
+      </w:r>
+    </w:p>
+    <w:p>
+      <w:pPr>
+        <w:pStyle w:val="Listenabsatz"/>
+        <w:numPr>
+          <w:ilvl w:val="1"/>
+          <w:numId w:val="3"/>
+        </w:numPr>
+      </w:pPr>
+      <w:r>
+        <w:t>Max. 48 Stunden/ Woche (regulär)</w:t>
+      </w:r>
+    </w:p>
+    <w:p>
+      <w:pPr>
+        <w:pStyle w:val="Listenabsatz"/>
+        <w:numPr>
+          <w:ilvl w:val="1"/>
+          <w:numId w:val="3"/>
+        </w:numPr>
+      </w:pPr>
+      <w:r>
+        <w:t>Ruhepause nach spätestens 6 Stunden Arbeit</w:t>
+      </w:r>
+    </w:p>
+    <w:p>
+      <w:pPr>
+        <w:pStyle w:val="Listenabsatz"/>
+        <w:numPr>
+          <w:ilvl w:val="1"/>
+          <w:numId w:val="3"/>
+        </w:numPr>
+      </w:pPr>
+      <w:r>
+        <w:t>Nachtzeit 23:00 – 06:00</w:t>
+      </w:r>
+    </w:p>
+    <w:p>
+      <w:pPr>
+        <w:pStyle w:val="Listenabsatz"/>
+        <w:numPr>
+          <w:ilvl w:val="0"/>
+          <w:numId w:val="3"/>
+        </w:numPr>
+      </w:pPr>
+      <w:r>
+        <w:t>Gleichbehandlungsgesetz</w:t>
+      </w:r>
+    </w:p>
+    <w:p>
+      <w:pPr>
+        <w:pStyle w:val="Listenabsatz"/>
+        <w:numPr>
+          <w:ilvl w:val="1"/>
+          <w:numId w:val="3"/>
+        </w:numPr>
+      </w:pPr>
+      <w:r>
+        <w:t>Ethnische Herkunft</w:t>
+      </w:r>
+    </w:p>
+    <w:p>
+      <w:pPr>
+        <w:pStyle w:val="Listenabsatz"/>
+        <w:numPr>
+          <w:ilvl w:val="1"/>
+          <w:numId w:val="3"/>
+        </w:numPr>
+      </w:pPr>
+      <w:r>
+        <w:t>Geschlecht</w:t>
+      </w:r>
+    </w:p>
+    <w:p>
+      <w:pPr>
+        <w:pStyle w:val="Listenabsatz"/>
+        <w:numPr>
+          <w:ilvl w:val="1"/>
+          <w:numId w:val="3"/>
+        </w:numPr>
+      </w:pPr>
+      <w:r>
+        <w:t>Religion/ Weltanschauung</w:t>
+      </w:r>
+    </w:p>
+    <w:p>
+      <w:pPr>
+        <w:pStyle w:val="Listenabsatz"/>
+        <w:numPr>
+          <w:ilvl w:val="1"/>
+          <w:numId w:val="3"/>
+        </w:numPr>
+      </w:pPr>
+      <w:r>
+        <w:t>Behinderung</w:t>
+      </w:r>
+    </w:p>
+    <w:p>
+      <w:pPr>
+        <w:pStyle w:val="Listenabsatz"/>
+        <w:numPr>
+          <w:ilvl w:val="1"/>
+          <w:numId w:val="3"/>
+        </w:numPr>
+      </w:pPr>
+      <w:r>
+        <w:t>Alter</w:t>
+      </w:r>
+    </w:p>
+    <w:p>
+      <w:pPr>
+        <w:pStyle w:val="Listenabsatz"/>
+        <w:numPr>
+          <w:ilvl w:val="1"/>
+          <w:numId w:val="3"/>
+        </w:numPr>
+      </w:pPr>
+      <w:r>
+        <w:t>Sexuelle Identität</w:t>
+      </w:r>
+    </w:p>
+    <w:p>
+      <w:pPr>
+        <w:pStyle w:val="Listenabsatz"/>
+        <w:numPr>
+          <w:ilvl w:val="0"/>
+          <w:numId w:val="3"/>
+        </w:numPr>
+      </w:pPr>
+      <w:r>
+        <w:t>Ebenen der Mitbestimmung</w:t>
+      </w:r>
+    </w:p>
+    <w:p>
+      <w:pPr>
+        <w:pStyle w:val="Listenabsatz"/>
+        <w:numPr>
+          <w:ilvl w:val="1"/>
+          <w:numId w:val="3"/>
+        </w:numPr>
+      </w:pPr>
+      <w:r>
+        <w:t>Unternehmen (Aufsichtsrat)</w:t>
+      </w:r>
+    </w:p>
+    <w:p>
+      <w:pPr>
+        <w:pStyle w:val="Listenabsatz"/>
+        <w:numPr>
+          <w:ilvl w:val="1"/>
+          <w:numId w:val="3"/>
+        </w:numPr>
+      </w:pPr>
+      <w:r>
+        <w:t>Betrieb (Betriebsrat)</w:t>
+      </w:r>
+    </w:p>
+    <w:p>
+      <w:pPr>
+        <w:pStyle w:val="Listenabsatz"/>
+        <w:numPr>
+          <w:ilvl w:val="1"/>
+          <w:numId w:val="3"/>
+        </w:numPr>
+      </w:pPr>
+      <w:r>
+        <w:t xml:space="preserve">Arbeitsplatz </w:t>
+      </w:r>
+    </w:p>
+    <w:p/>
+    <w:p/>
+    <w:p/>
+    <w:p>
+      <w:pPr>
+        <w:pStyle w:val="Listenabsatz"/>
+        <w:numPr>
+          <w:ilvl w:val="0"/>
+          <w:numId w:val="3"/>
+        </w:numPr>
+      </w:pPr>
+      <w:r>
+        <w:lastRenderedPageBreak/>
+        <w:t>Betriebsverfassungsgesetz</w:t>
+      </w:r>
+    </w:p>
+    <w:p>
+      <w:pPr>
+        <w:pStyle w:val="Listenabsatz"/>
+        <w:numPr>
+          <w:ilvl w:val="1"/>
+          <w:numId w:val="3"/>
+        </w:numPr>
+      </w:pPr>
+      <w:r>
+        <w:t>Betriebsrat</w:t>
+      </w:r>
+    </w:p>
+    <w:p>
+      <w:pPr>
+        <w:pStyle w:val="Listenabsatz"/>
+        <w:numPr>
+          <w:ilvl w:val="2"/>
+          <w:numId w:val="3"/>
+        </w:numPr>
+      </w:pPr>
+      <w:r>
+        <w:t>Wahl auf 4 Jahre von Arbeiter und Angestellten</w:t>
+      </w:r>
+    </w:p>
+    <w:p>
+      <w:pPr>
+        <w:pStyle w:val="Listenabsatz"/>
+        <w:numPr>
+          <w:ilvl w:val="2"/>
+          <w:numId w:val="3"/>
+        </w:numPr>
+      </w:pPr>
+      <w:r>
+        <w:t>Entscheidungsorgan</w:t>
+      </w:r>
+    </w:p>
+    <w:p>
+      <w:pPr>
+        <w:pStyle w:val="Listenabsatz"/>
+        <w:numPr>
+          <w:ilvl w:val="1"/>
+          <w:numId w:val="3"/>
+        </w:numPr>
+      </w:pPr>
+      <w:r>
+        <w:t>Betriebsversammlung</w:t>
+      </w:r>
+    </w:p>
+    <w:p>
+      <w:pPr>
+        <w:pStyle w:val="Listenabsatz"/>
+        <w:numPr>
+          <w:ilvl w:val="2"/>
+          <w:numId w:val="3"/>
+        </w:numPr>
+      </w:pPr>
+      <w:r>
+        <w:t>Pro Quartal</w:t>
+      </w:r>
+    </w:p>
+    <w:p>
+      <w:pPr>
+        <w:pStyle w:val="Listenabsatz"/>
+        <w:numPr>
+          <w:ilvl w:val="2"/>
+          <w:numId w:val="3"/>
+        </w:numPr>
+      </w:pPr>
+      <w:r>
+        <w:t>Information &amp; Beratung</w:t>
+      </w:r>
+    </w:p>
+    <w:p>
+      <w:pPr>
+        <w:pStyle w:val="Listenabsatz"/>
+        <w:numPr>
+          <w:ilvl w:val="1"/>
+          <w:numId w:val="3"/>
+        </w:numPr>
+      </w:pPr>
+      <w:r>
+        <w:t>Wirtschaftsausschuss ( &gt;100 Beschäftigte)</w:t>
+      </w:r>
+    </w:p>
+    <w:p>
+      <w:pPr>
+        <w:pStyle w:val="Listenabsatz"/>
+        <w:numPr>
+          <w:ilvl w:val="2"/>
+          <w:numId w:val="3"/>
+        </w:numPr>
+      </w:pPr>
+      <w:r>
+        <w:t>Arbeitnehmerorgan</w:t>
+      </w:r>
+    </w:p>
+    <w:p>
+      <w:pPr>
+        <w:pStyle w:val="Listenabsatz"/>
+        <w:numPr>
+          <w:ilvl w:val="2"/>
+          <w:numId w:val="3"/>
+        </w:numPr>
+      </w:pPr>
+      <w:r>
+        <w:t>Beratungsorgan</w:t>
+      </w:r>
+    </w:p>
+    <w:p>
+      <w:pPr>
+        <w:pStyle w:val="Listenabsatz"/>
+        <w:numPr>
+          <w:ilvl w:val="1"/>
+          <w:numId w:val="3"/>
+        </w:numPr>
+      </w:pPr>
+      <w:r>
+        <w:t>Arbeitgeber</w:t>
+      </w:r>
+    </w:p>
+    <w:p>
+      <w:pPr>
+        <w:pStyle w:val="Listenabsatz"/>
+        <w:numPr>
+          <w:ilvl w:val="2"/>
+          <w:numId w:val="3"/>
+        </w:numPr>
+      </w:pPr>
+      <w:r>
+        <w:t>Einigungsstelle</w:t>
+      </w:r>
+    </w:p>
+    <w:p>
+      <w:pPr>
+        <w:pStyle w:val="Listenabsatz"/>
+        <w:numPr>
+          <w:ilvl w:val="3"/>
+          <w:numId w:val="3"/>
+        </w:numPr>
+      </w:pPr>
+      <w:r>
+        <w:t>1 Vertreter des Arbeitgebers</w:t>
+      </w:r>
+    </w:p>
+    <w:p>
+      <w:pPr>
+        <w:pStyle w:val="Listenabsatz"/>
+        <w:numPr>
+          <w:ilvl w:val="3"/>
+          <w:numId w:val="3"/>
+        </w:numPr>
+      </w:pPr>
+      <w:r>
+        <w:t>1 Vertreter des Arbeitnehmers</w:t>
+      </w:r>
+    </w:p>
+    <w:p>
+      <w:pPr>
+        <w:pStyle w:val="Listenabsatz"/>
+        <w:numPr>
+          <w:ilvl w:val="3"/>
+          <w:numId w:val="3"/>
+        </w:numPr>
+      </w:pPr>
+      <w:r>
+        <w:t>1 neutraler Vorsitzender (wenn nicht ernannt, dann Arbeitsrichter)</w:t>
+      </w:r>
+    </w:p>
+    <w:p>
+      <w:pPr>
+        <w:pStyle w:val="Listenabsatz"/>
+        <w:numPr>
+          <w:ilvl w:val="1"/>
+          <w:numId w:val="3"/>
+        </w:numPr>
+      </w:pPr>
+      <w:r>
+        <w:t>Jugend- &amp; Auszubildendenvertretung</w:t>
+      </w:r>
+    </w:p>
+    <w:p>
+      <w:pPr>
+        <w:pStyle w:val="Listenabsatz"/>
+        <w:numPr>
+          <w:ilvl w:val="2"/>
+          <w:numId w:val="3"/>
+        </w:numPr>
+      </w:pPr>
+      <w:r>
+        <w:t>1-13 Vertreter (abhängig von Zahl der Jugendlichen und Auszubildenden)</w:t>
+      </w:r>
+    </w:p>
+    <w:p>
+      <w:pPr>
+        <w:pStyle w:val="Listenabsatz"/>
+        <w:numPr>
+          <w:ilvl w:val="2"/>
+          <w:numId w:val="3"/>
+        </w:numPr>
+      </w:pPr>
+      <w:r>
+        <w:t>Aufgaben</w:t>
+      </w:r>
+    </w:p>
+    <w:p>
+      <w:pPr>
+        <w:pStyle w:val="Listenabsatz"/>
+        <w:numPr>
+          <w:ilvl w:val="3"/>
+          <w:numId w:val="3"/>
+        </w:numPr>
+      </w:pPr>
+      <w:r>
+        <w:t>Vertretung der Jugendinteressen beim Betriebsrat</w:t>
+      </w:r>
+    </w:p>
+    <w:p>
+      <w:pPr>
+        <w:pStyle w:val="Listenabsatz"/>
+        <w:numPr>
+          <w:ilvl w:val="3"/>
+          <w:numId w:val="3"/>
+        </w:numPr>
+      </w:pPr>
+      <w:r>
+        <w:t>Anträge auf Maßnahmen zugunsten der jungen Betriebsangehörigen</w:t>
+      </w:r>
+    </w:p>
+    <w:p>
+      <w:pPr>
+        <w:pStyle w:val="Listenabsatz"/>
+        <w:numPr>
+          <w:ilvl w:val="3"/>
+          <w:numId w:val="3"/>
+        </w:numPr>
+      </w:pPr>
+      <w:r>
+        <w:t>Überwachung der Einhaltung von Gesetz und Vereinbarungen zugunsten der Jugendlichen</w:t>
+      </w:r>
+    </w:p>
+    <w:p>
+      <w:pPr>
+        <w:pStyle w:val="Listenabsatz"/>
+        <w:numPr>
+          <w:ilvl w:val="3"/>
+          <w:numId w:val="3"/>
+        </w:numPr>
+      </w:pPr>
+      <w:r>
+        <w:t>Weitergabe von Anregungen und Beschwerden an den Betriebsrat</w:t>
+      </w:r>
+    </w:p>
+    <w:p>
+      <w:pPr>
+        <w:pStyle w:val="Listenabsatz"/>
+        <w:numPr>
+          <w:ilvl w:val="2"/>
+          <w:numId w:val="3"/>
+        </w:numPr>
+      </w:pPr>
+      <w:r>
+        <w:t>Wahl auf 2 Jahre (Jugendliche unter 18, Auszubildende unter 25</w:t>
+      </w:r>
       <w:bookmarkStart w:id="0" w:name="_GoBack"/>
       <w:bookmarkEnd w:id="0"/>
+      <w:r>
+        <w:t>)</w:t>
+      </w:r>
+    </w:p>
+    <w:p>
+      <w:pPr>
+        <w:pStyle w:val="Listenabsatz"/>
+        <w:ind w:left="2880"/>
+      </w:pPr>
     </w:p>
     <w:sectPr>
       <w:pgSz w:w="11906" w:h="16838"/>
@@ -1286,6 +1915,119 @@
 <file path=word/numbering.xml><?xml version="1.0" encoding="utf-8"?>
 <w:numbering xmlns:wpc="http://schemas.microsoft.com/office/word/2010/wordprocessingCanvas" xmlns:cx="http://schemas.microsoft.com/office/drawing/2014/chartex" xmlns:cx1="http://schemas.microsoft.com/office/drawing/2015/9/8/chartex" xmlns:cx2="http://schemas.microsoft.com/office/drawing/2015/10/21/chartex" xmlns:cx3="http://schemas.microsoft.com/office/drawing/2016/5/9/chartex" xmlns:cx4="http://schemas.microsoft.com/office/drawing/2016/5/10/chartex" xmlns:cx5="http://schemas.microsoft.com/office/drawing/2016/5/11/chartex" xmlns:cx6="http://schemas.microsoft.com/office/drawing/2016/5/12/chartex" xmlns:cx7="http://schemas.microsoft.com/office/drawing/2016/5/13/chartex" xmlns:cx8="http://schemas.microsoft.com/office/drawing/2016/5/14/chartex" xmlns:mc="http://schemas.openxmlformats.org/markup-compatibility/2006" xmlns:aink="http://schemas.microsoft.com/office/drawing/2016/ink" xmlns:am3d="http://schemas.microsoft.com/office/drawing/2017/model3d" xmlns:o="urn:schemas-microsoft-com:office:office" xmlns:r="http://schemas.openxmlformats.org/officeDocument/2006/relationships" xmlns:m="http://schemas.openxmlformats.org/officeDocument/2006/math" xmlns:v="urn:schemas-microsoft-com:vml" xmlns:wp14="http://schemas.microsoft.com/office/word/2010/wordprocessingDrawing" xmlns:wp="http://schemas.openxmlformats.org/drawingml/2006/wordprocessingDrawing" xmlns:w10="urn:schemas-microsoft-com:office:word" xmlns:w="http://schemas.openxmlformats.org/wordprocessingml/2006/main" xmlns:w14="http://schemas.microsoft.com/office/word/2010/wordml" xmlns:w15="http://schemas.microsoft.com/office/word/2012/wordml" xmlns:w16cid="http://schemas.microsoft.com/office/word/2016/wordml/cid" xmlns:w16se="http://schemas.microsoft.com/office/word/2015/wordml/symex" xmlns:wpg="http://schemas.microsoft.com/office/word/2010/wordprocessingGroup" xmlns:wpi="http://schemas.microsoft.com/office/word/2010/wordprocessingInk" xmlns:wne="http://schemas.microsoft.com/office/word/2006/wordml" xmlns:wps="http://schemas.microsoft.com/office/word/2010/wordprocessingShape" mc:Ignorable="w14 w15 w16se w16cid wp14">
   <w:abstractNum w:abstractNumId="0" w15:restartNumberingAfterBreak="0">
+    <w:nsid w:val="115B74A6"/>
+    <w:multiLevelType w:val="hybridMultilevel"/>
+    <w:tmpl w:val="A7120774"/>
+    <w:lvl w:ilvl="0" w:tplc="04070003">
+      <w:start w:val="1"/>
+      <w:numFmt w:val="bullet"/>
+      <w:lvlText w:val="o"/>
+      <w:lvlJc w:val="left"/>
+      <w:pPr>
+        <w:ind w:left="2484" w:hanging="360"/>
+      </w:pPr>
+      <w:rPr>
+        <w:rFonts w:ascii="Courier New" w:hAnsi="Courier New" w:cs="Courier New" w:hint="default"/>
+      </w:rPr>
+    </w:lvl>
+    <w:lvl w:ilvl="1" w:tplc="04070003" w:tentative="1">
+      <w:start w:val="1"/>
+      <w:numFmt w:val="bullet"/>
+      <w:lvlText w:val="o"/>
+      <w:lvlJc w:val="left"/>
+      <w:pPr>
+        <w:ind w:left="3204" w:hanging="360"/>
+      </w:pPr>
+      <w:rPr>
+        <w:rFonts w:ascii="Courier New" w:hAnsi="Courier New" w:cs="Courier New" w:hint="default"/>
+      </w:rPr>
+    </w:lvl>
+    <w:lvl w:ilvl="2" w:tplc="04070005" w:tentative="1">
+      <w:start w:val="1"/>
+      <w:numFmt w:val="bullet"/>
+      <w:lvlText w:val=""/>
+      <w:lvlJc w:val="left"/>
+      <w:pPr>
+        <w:ind w:left="3924" w:hanging="360"/>
+      </w:pPr>
+      <w:rPr>
+        <w:rFonts w:ascii="Wingdings" w:hAnsi="Wingdings" w:hint="default"/>
+      </w:rPr>
+    </w:lvl>
+    <w:lvl w:ilvl="3" w:tplc="04070001" w:tentative="1">
+      <w:start w:val="1"/>
+      <w:numFmt w:val="bullet"/>
+      <w:lvlText w:val=""/>
+      <w:lvlJc w:val="left"/>
+      <w:pPr>
+        <w:ind w:left="4644" w:hanging="360"/>
+      </w:pPr>
+      <w:rPr>
+        <w:rFonts w:ascii="Symbol" w:hAnsi="Symbol" w:hint="default"/>
+      </w:rPr>
+    </w:lvl>
+    <w:lvl w:ilvl="4" w:tplc="04070003" w:tentative="1">
+      <w:start w:val="1"/>
+      <w:numFmt w:val="bullet"/>
+      <w:lvlText w:val="o"/>
+      <w:lvlJc w:val="left"/>
+      <w:pPr>
+        <w:ind w:left="5364" w:hanging="360"/>
+      </w:pPr>
+      <w:rPr>
+        <w:rFonts w:ascii="Courier New" w:hAnsi="Courier New" w:cs="Courier New" w:hint="default"/>
+      </w:rPr>
+    </w:lvl>
+    <w:lvl w:ilvl="5" w:tplc="04070005" w:tentative="1">
+      <w:start w:val="1"/>
+      <w:numFmt w:val="bullet"/>
+      <w:lvlText w:val=""/>
+      <w:lvlJc w:val="left"/>
+      <w:pPr>
+        <w:ind w:left="6084" w:hanging="360"/>
+      </w:pPr>
+      <w:rPr>
+        <w:rFonts w:ascii="Wingdings" w:hAnsi="Wingdings" w:hint="default"/>
+      </w:rPr>
+    </w:lvl>
+    <w:lvl w:ilvl="6" w:tplc="04070001" w:tentative="1">
+      <w:start w:val="1"/>
+      <w:numFmt w:val="bullet"/>
+      <w:lvlText w:val=""/>
+      <w:lvlJc w:val="left"/>
+      <w:pPr>
+        <w:ind w:left="6804" w:hanging="360"/>
+      </w:pPr>
+      <w:rPr>
+        <w:rFonts w:ascii="Symbol" w:hAnsi="Symbol" w:hint="default"/>
+      </w:rPr>
+    </w:lvl>
+    <w:lvl w:ilvl="7" w:tplc="04070003" w:tentative="1">
+      <w:start w:val="1"/>
+      <w:numFmt w:val="bullet"/>
+      <w:lvlText w:val="o"/>
+      <w:lvlJc w:val="left"/>
+      <w:pPr>
+        <w:ind w:left="7524" w:hanging="360"/>
+      </w:pPr>
+      <w:rPr>
+        <w:rFonts w:ascii="Courier New" w:hAnsi="Courier New" w:cs="Courier New" w:hint="default"/>
+      </w:rPr>
+    </w:lvl>
+    <w:lvl w:ilvl="8" w:tplc="04070005" w:tentative="1">
+      <w:start w:val="1"/>
+      <w:numFmt w:val="bullet"/>
+      <w:lvlText w:val=""/>
+      <w:lvlJc w:val="left"/>
+      <w:pPr>
+        <w:ind w:left="8244" w:hanging="360"/>
+      </w:pPr>
+      <w:rPr>
+        <w:rFonts w:ascii="Wingdings" w:hAnsi="Wingdings" w:hint="default"/>
+      </w:rPr>
+    </w:lvl>
+  </w:abstractNum>
+  <w:abstractNum w:abstractNumId="1" w15:restartNumberingAfterBreak="0">
     <w:nsid w:val="1BD45101"/>
     <w:multiLevelType w:val="hybridMultilevel"/>
     <w:tmpl w:val="AB54270A"/>
@@ -1398,7 +2140,7 @@
       </w:rPr>
     </w:lvl>
   </w:abstractNum>
-  <w:abstractNum w:abstractNumId="1" w15:restartNumberingAfterBreak="0">
+  <w:abstractNum w:abstractNumId="2" w15:restartNumberingAfterBreak="0">
     <w:nsid w:val="3F626307"/>
     <w:multiLevelType w:val="hybridMultilevel"/>
     <w:tmpl w:val="C090ECCA"/>
@@ -1511,10 +2253,10 @@
       </w:rPr>
     </w:lvl>
   </w:abstractNum>
-  <w:abstractNum w:abstractNumId="2" w15:restartNumberingAfterBreak="0">
+  <w:abstractNum w:abstractNumId="3" w15:restartNumberingAfterBreak="0">
     <w:nsid w:val="763E071A"/>
     <w:multiLevelType w:val="hybridMultilevel"/>
-    <w:tmpl w:val="5B12457E"/>
+    <w:tmpl w:val="04965746"/>
     <w:lvl w:ilvl="0" w:tplc="04070001">
       <w:start w:val="1"/>
       <w:numFmt w:val="bullet"/>
@@ -1527,16 +2269,16 @@
         <w:rFonts w:ascii="Symbol" w:hAnsi="Symbol" w:hint="default"/>
       </w:rPr>
     </w:lvl>
-    <w:lvl w:ilvl="1" w:tplc="0407000F">
-      <w:start w:val="1"/>
-      <w:numFmt w:val="decimal"/>
-      <w:lvlText w:val="%2."/>
+    <w:lvl w:ilvl="1" w:tplc="04070003">
+      <w:start w:val="1"/>
+      <w:numFmt w:val="bullet"/>
+      <w:lvlText w:val="o"/>
       <w:lvlJc w:val="left"/>
       <w:pPr>
         <w:ind w:left="1440" w:hanging="360"/>
       </w:pPr>
       <w:rPr>
-        <w:rFonts w:hint="default"/>
+        <w:rFonts w:ascii="Courier New" w:hAnsi="Courier New" w:cs="Courier New" w:hint="default"/>
       </w:rPr>
     </w:lvl>
     <w:lvl w:ilvl="2" w:tplc="04070005">
@@ -1625,13 +2367,16 @@
     </w:lvl>
   </w:abstractNum>
   <w:num w:numId="1">
-    <w:abstractNumId w:val="0"/>
+    <w:abstractNumId w:val="1"/>
   </w:num>
   <w:num w:numId="2">
-    <w:abstractNumId w:val="1"/>
+    <w:abstractNumId w:val="2"/>
   </w:num>
   <w:num w:numId="3">
-    <w:abstractNumId w:val="2"/>
+    <w:abstractNumId w:val="3"/>
+  </w:num>
+  <w:num w:numId="4">
+    <w:abstractNumId w:val="0"/>
   </w:num>
 </w:numbering>
 </file>

</xml_diff>